<commit_message>
updated grammar and presentazione, added error description in tecnical manual
</commit_message>
<xml_diff>
--- a/presentazione tecnica.docx
+++ b/presentazione tecnica.docx
@@ -219,6 +219,29 @@
         </w:rPr>
         <w:t>Gestione errori</w:t>
       </w:r>
+      <w:r>
+        <w:rPr>
+          <w:sz w:val="28"/>
+          <w:szCs w:val="28"/>
+        </w:rPr>
+        <w:t xml:space="preserve"> </w:t>
+      </w:r>
+      <w:proofErr w:type="gramStart"/>
+      <w:r>
+        <w:rPr>
+          <w:sz w:val="28"/>
+          <w:szCs w:val="28"/>
+        </w:rPr>
+        <w:t>e</w:t>
+      </w:r>
+      <w:proofErr w:type="gramEnd"/>
+      <w:r>
+        <w:rPr>
+          <w:sz w:val="28"/>
+          <w:szCs w:val="28"/>
+        </w:rPr>
+        <w:t xml:space="preserve"> elenco errori</w:t>
+      </w:r>
     </w:p>
     <w:p>
       <w:pPr>
@@ -474,12 +497,37 @@
           <w:szCs w:val="24"/>
         </w:rPr>
       </w:pPr>
-      <w:r>
-        <w:rPr>
-          <w:sz w:val="24"/>
-          <w:szCs w:val="24"/>
-        </w:rPr>
-        <w:t>GCODEParser è un JAR eseguibile dopo aver installato JDK o JRE sul proprio computer windows. Il tool permette di estrapolare le informazioni da un file scritto in GCode e di visualizzare i comandi del programma con una breve descrizione e una rappresentazione grafica.</w:t>
+      <w:proofErr w:type="spellStart"/>
+      <w:r>
+        <w:rPr>
+          <w:sz w:val="24"/>
+          <w:szCs w:val="24"/>
+        </w:rPr>
+        <w:t>GCODEParser</w:t>
+      </w:r>
+      <w:proofErr w:type="spellEnd"/>
+      <w:r>
+        <w:rPr>
+          <w:sz w:val="24"/>
+          <w:szCs w:val="24"/>
+        </w:rPr>
+        <w:t xml:space="preserve"> è un JAR eseguibile dopo aver installato JDK o JRE sul proprio computer windows. Il tool permette di estrapolare le informazioni da un file scritto in </w:t>
+      </w:r>
+      <w:proofErr w:type="spellStart"/>
+      <w:r>
+        <w:rPr>
+          <w:sz w:val="24"/>
+          <w:szCs w:val="24"/>
+        </w:rPr>
+        <w:t>GCode</w:t>
+      </w:r>
+      <w:proofErr w:type="spellEnd"/>
+      <w:r>
+        <w:rPr>
+          <w:sz w:val="24"/>
+          <w:szCs w:val="24"/>
+        </w:rPr>
+        <w:t xml:space="preserve"> e di visualizzare i comandi del programma con una breve descrizione e una rappresentazione grafica.</w:t>
       </w:r>
     </w:p>
     <w:p>
@@ -651,7 +699,39 @@
           <w:sz w:val="24"/>
           <w:szCs w:val="24"/>
         </w:rPr>
-        <w:t>Cliccato i tasto «Sfoglia» il tool ci permette di scegliere un file, contenente il Gcode, da qualsiasi posizione all’interno della memoria di massa della nostra macchina</w:t>
+        <w:t xml:space="preserve">Cliccato </w:t>
+      </w:r>
+      <w:proofErr w:type="gramStart"/>
+      <w:r>
+        <w:rPr>
+          <w:sz w:val="24"/>
+          <w:szCs w:val="24"/>
+        </w:rPr>
+        <w:t>i tasto</w:t>
+      </w:r>
+      <w:proofErr w:type="gramEnd"/>
+      <w:r>
+        <w:rPr>
+          <w:sz w:val="24"/>
+          <w:szCs w:val="24"/>
+        </w:rPr>
+        <w:t xml:space="preserve"> «Sfoglia» il tool ci permette di scegliere un file, contenente il </w:t>
+      </w:r>
+      <w:proofErr w:type="spellStart"/>
+      <w:r>
+        <w:rPr>
+          <w:sz w:val="24"/>
+          <w:szCs w:val="24"/>
+        </w:rPr>
+        <w:t>Gcode</w:t>
+      </w:r>
+      <w:proofErr w:type="spellEnd"/>
+      <w:r>
+        <w:rPr>
+          <w:sz w:val="24"/>
+          <w:szCs w:val="24"/>
+        </w:rPr>
+        <w:t>, da qualsiasi posizione all’interno della memoria di massa della nostra macchina</w:t>
       </w:r>
     </w:p>
     <w:p>
@@ -896,12 +976,21 @@
           </wp:anchor>
         </w:drawing>
       </w:r>
-      <w:r>
-        <w:rPr>
-          <w:sz w:val="24"/>
-          <w:szCs w:val="24"/>
-        </w:rPr>
-        <w:t>Infine si possono visualizzare i comandi e la rappresentazione grafica a schermo.</w:t>
+      <w:proofErr w:type="gramStart"/>
+      <w:r>
+        <w:rPr>
+          <w:sz w:val="24"/>
+          <w:szCs w:val="24"/>
+        </w:rPr>
+        <w:t>Infine</w:t>
+      </w:r>
+      <w:proofErr w:type="gramEnd"/>
+      <w:r>
+        <w:rPr>
+          <w:sz w:val="24"/>
+          <w:szCs w:val="24"/>
+        </w:rPr>
+        <w:t xml:space="preserve"> si possono visualizzare i comandi e la rappresentazione grafica a schermo.</w:t>
       </w:r>
     </w:p>
     <w:p>
@@ -1097,7 +1186,23 @@
           <w:sz w:val="24"/>
           <w:szCs w:val="24"/>
         </w:rPr>
-        <w:t>La grammatica utilizzata permette di riconoscere programmi scritti in GCode è la seguente:</w:t>
+        <w:t xml:space="preserve">La grammatica utilizzata permette di riconoscere programmi scritti in </w:t>
+      </w:r>
+      <w:proofErr w:type="spellStart"/>
+      <w:r>
+        <w:rPr>
+          <w:sz w:val="24"/>
+          <w:szCs w:val="24"/>
+        </w:rPr>
+        <w:t>GCode</w:t>
+      </w:r>
+      <w:proofErr w:type="spellEnd"/>
+      <w:r>
+        <w:rPr>
+          <w:sz w:val="24"/>
+          <w:szCs w:val="24"/>
+        </w:rPr>
+        <w:t xml:space="preserve"> è la seguente:</w:t>
       </w:r>
     </w:p>
     <w:p>
@@ -1315,7 +1420,23 @@
           <w:sz w:val="24"/>
           <w:szCs w:val="24"/>
         </w:rPr>
-        <w:t>Nonostante il GCode sia un linguaggio abbastanza libero per quanto riguarda la struttura del codice, la nostra grammatica descrive una struttura meno dinamica.</w:t>
+        <w:t xml:space="preserve">Nonostante il </w:t>
+      </w:r>
+      <w:proofErr w:type="spellStart"/>
+      <w:r>
+        <w:rPr>
+          <w:sz w:val="24"/>
+          <w:szCs w:val="24"/>
+        </w:rPr>
+        <w:t>GCode</w:t>
+      </w:r>
+      <w:proofErr w:type="spellEnd"/>
+      <w:r>
+        <w:rPr>
+          <w:sz w:val="24"/>
+          <w:szCs w:val="24"/>
+        </w:rPr>
+        <w:t xml:space="preserve"> sia un linguaggio abbastanza libero per quanto riguarda la struttura del codice, la nostra grammatica descrive una struttura meno dinamica.</w:t>
       </w:r>
     </w:p>
     <w:p>
@@ -1589,7 +1710,23 @@
           <w:sz w:val="24"/>
           <w:szCs w:val="24"/>
         </w:rPr>
-        <w:t>Configurazioni aggiuntive (mConfig)</w:t>
+        <w:t>Configurazioni aggiuntive (</w:t>
+      </w:r>
+      <w:proofErr w:type="spellStart"/>
+      <w:r>
+        <w:rPr>
+          <w:sz w:val="24"/>
+          <w:szCs w:val="24"/>
+        </w:rPr>
+        <w:t>mConfig</w:t>
+      </w:r>
+      <w:proofErr w:type="spellEnd"/>
+      <w:r>
+        <w:rPr>
+          <w:sz w:val="24"/>
+          <w:szCs w:val="24"/>
+        </w:rPr>
+        <w:t>)</w:t>
       </w:r>
     </w:p>
     <w:p>
@@ -1784,7 +1921,23 @@
           <w:sz w:val="24"/>
           <w:szCs w:val="24"/>
         </w:rPr>
-        <w:t>Lineare veloce (gCommCoordFast)</w:t>
+        <w:t>Lineare veloce (</w:t>
+      </w:r>
+      <w:proofErr w:type="spellStart"/>
+      <w:r>
+        <w:rPr>
+          <w:sz w:val="24"/>
+          <w:szCs w:val="24"/>
+        </w:rPr>
+        <w:t>gCommCoordFast</w:t>
+      </w:r>
+      <w:proofErr w:type="spellEnd"/>
+      <w:r>
+        <w:rPr>
+          <w:sz w:val="24"/>
+          <w:szCs w:val="24"/>
+        </w:rPr>
+        <w:t>)</w:t>
       </w:r>
     </w:p>
     <w:p>
@@ -1804,7 +1957,23 @@
           <w:sz w:val="24"/>
           <w:szCs w:val="24"/>
         </w:rPr>
-        <w:t>Lineare (gCommCoordNoInt)</w:t>
+        <w:t>Lineare (</w:t>
+      </w:r>
+      <w:proofErr w:type="spellStart"/>
+      <w:r>
+        <w:rPr>
+          <w:sz w:val="24"/>
+          <w:szCs w:val="24"/>
+        </w:rPr>
+        <w:t>gCommCoordNoInt</w:t>
+      </w:r>
+      <w:proofErr w:type="spellEnd"/>
+      <w:r>
+        <w:rPr>
+          <w:sz w:val="24"/>
+          <w:szCs w:val="24"/>
+        </w:rPr>
+        <w:t>)</w:t>
       </w:r>
     </w:p>
     <w:p>
@@ -1824,7 +1993,23 @@
           <w:sz w:val="24"/>
           <w:szCs w:val="24"/>
         </w:rPr>
-        <w:t>Circolare (gCommCoordInt)</w:t>
+        <w:t>Circolare (</w:t>
+      </w:r>
+      <w:proofErr w:type="spellStart"/>
+      <w:r>
+        <w:rPr>
+          <w:sz w:val="24"/>
+          <w:szCs w:val="24"/>
+        </w:rPr>
+        <w:t>gCommCoordInt</w:t>
+      </w:r>
+      <w:proofErr w:type="spellEnd"/>
+      <w:r>
+        <w:rPr>
+          <w:sz w:val="24"/>
+          <w:szCs w:val="24"/>
+        </w:rPr>
+        <w:t>)</w:t>
       </w:r>
     </w:p>
     <w:p>
@@ -2483,7 +2668,39 @@
           <w:sz w:val="24"/>
           <w:szCs w:val="24"/>
         </w:rPr>
-        <w:t>Viene effettuato un movimento lineare veloce (gCommCoordFast) lontano dal pezzo lavorato e vengono specificati alcuni codici per spegnere la macchina e concludere la lavorazione (mConfig).</w:t>
+        <w:t>Viene effettuato un movimento lineare veloce (</w:t>
+      </w:r>
+      <w:proofErr w:type="spellStart"/>
+      <w:r>
+        <w:rPr>
+          <w:sz w:val="24"/>
+          <w:szCs w:val="24"/>
+        </w:rPr>
+        <w:t>gCommCoordFast</w:t>
+      </w:r>
+      <w:proofErr w:type="spellEnd"/>
+      <w:r>
+        <w:rPr>
+          <w:sz w:val="24"/>
+          <w:szCs w:val="24"/>
+        </w:rPr>
+        <w:t>) lontano dal pezzo lavorato e vengono specificati alcuni codici per spegnere la macchina e concludere la lavorazione (</w:t>
+      </w:r>
+      <w:proofErr w:type="spellStart"/>
+      <w:r>
+        <w:rPr>
+          <w:sz w:val="24"/>
+          <w:szCs w:val="24"/>
+        </w:rPr>
+        <w:t>mConfig</w:t>
+      </w:r>
+      <w:proofErr w:type="spellEnd"/>
+      <w:r>
+        <w:rPr>
+          <w:sz w:val="24"/>
+          <w:szCs w:val="24"/>
+        </w:rPr>
+        <w:t>).</w:t>
       </w:r>
     </w:p>
     <w:p>
@@ -2748,7 +2965,23 @@
           <w:sz w:val="24"/>
           <w:szCs w:val="24"/>
         </w:rPr>
-        <w:t>L’interfaccia è stata implementata come componente separato dal launcher, utilizzando componenti sia di Java Swing che AWT. Di seguito una breve documentazione dei metodi dell’interfaccia:</w:t>
+        <w:t xml:space="preserve">L’interfaccia è stata implementata come componente separato dal </w:t>
+      </w:r>
+      <w:proofErr w:type="spellStart"/>
+      <w:r>
+        <w:rPr>
+          <w:sz w:val="24"/>
+          <w:szCs w:val="24"/>
+        </w:rPr>
+        <w:t>launcher</w:t>
+      </w:r>
+      <w:proofErr w:type="spellEnd"/>
+      <w:r>
+        <w:rPr>
+          <w:sz w:val="24"/>
+          <w:szCs w:val="24"/>
+        </w:rPr>
+        <w:t>, utilizzando componenti sia di Java Swing che AWT. Di seguito una breve documentazione dei metodi dell’interfaccia:</w:t>
       </w:r>
     </w:p>
     <w:p>
@@ -2963,7 +3196,23 @@
           <w:sz w:val="24"/>
           <w:szCs w:val="24"/>
         </w:rPr>
-        <w:t>i occupa di mostrare le informazioni ottenute dall’handler.</w:t>
+        <w:t xml:space="preserve">i occupa di mostrare le informazioni ottenute </w:t>
+      </w:r>
+      <w:proofErr w:type="spellStart"/>
+      <w:r>
+        <w:rPr>
+          <w:sz w:val="24"/>
+          <w:szCs w:val="24"/>
+        </w:rPr>
+        <w:t>dall’handler</w:t>
+      </w:r>
+      <w:proofErr w:type="spellEnd"/>
+      <w:r>
+        <w:rPr>
+          <w:sz w:val="24"/>
+          <w:szCs w:val="24"/>
+        </w:rPr>
+        <w:t>.</w:t>
       </w:r>
     </w:p>
     <w:p>
@@ -3177,7 +3426,23 @@
           <w:sz w:val="24"/>
           <w:szCs w:val="24"/>
         </w:rPr>
-        <w:t>etodo lanciato dal listener sul pulsante «Sfoglia», a sua volta si ricollega alla classe ParserLauncher.java per lanciare il selettore del file e le operazioni di visualizzazione delle informazioni</w:t>
+        <w:t xml:space="preserve">etodo lanciato dal </w:t>
+      </w:r>
+      <w:proofErr w:type="spellStart"/>
+      <w:r>
+        <w:rPr>
+          <w:sz w:val="24"/>
+          <w:szCs w:val="24"/>
+        </w:rPr>
+        <w:t>listener</w:t>
+      </w:r>
+      <w:proofErr w:type="spellEnd"/>
+      <w:r>
+        <w:rPr>
+          <w:sz w:val="24"/>
+          <w:szCs w:val="24"/>
+        </w:rPr>
+        <w:t xml:space="preserve"> sul pulsante «Sfoglia», a sua volta si ricollega alla classe ParserLauncher.java per lanciare il selettore del file e le operazioni di visualizzazione delle informazioni</w:t>
       </w:r>
     </w:p>
     <w:p>
@@ -3275,7 +3540,23 @@
           <w:sz w:val="24"/>
           <w:szCs w:val="24"/>
         </w:rPr>
-        <w:t>Proseguiamo con i metodi del Launcher:</w:t>
+        <w:t xml:space="preserve">Proseguiamo con i metodi del </w:t>
+      </w:r>
+      <w:proofErr w:type="spellStart"/>
+      <w:r>
+        <w:rPr>
+          <w:sz w:val="24"/>
+          <w:szCs w:val="24"/>
+        </w:rPr>
+        <w:t>Launcher</w:t>
+      </w:r>
+      <w:proofErr w:type="spellEnd"/>
+      <w:r>
+        <w:rPr>
+          <w:sz w:val="24"/>
+          <w:szCs w:val="24"/>
+        </w:rPr>
+        <w:t>:</w:t>
       </w:r>
     </w:p>
     <w:p>
@@ -3618,7 +3899,23 @@
           <w:sz w:val="24"/>
           <w:szCs w:val="24"/>
         </w:rPr>
-        <w:t>etodo che riceve il codice del tipo di movimento lineare, le coordinate del punto finale e lo aggiunge all’arrayList dei movimenti.</w:t>
+        <w:t>etodo che riceve il codice del tipo di movimento lineare, le coordinate del punto finale e lo aggiunge all’</w:t>
+      </w:r>
+      <w:proofErr w:type="spellStart"/>
+      <w:r>
+        <w:rPr>
+          <w:sz w:val="24"/>
+          <w:szCs w:val="24"/>
+        </w:rPr>
+        <w:t>arrayList</w:t>
+      </w:r>
+      <w:proofErr w:type="spellEnd"/>
+      <w:r>
+        <w:rPr>
+          <w:sz w:val="24"/>
+          <w:szCs w:val="24"/>
+        </w:rPr>
+        <w:t xml:space="preserve"> dei movimenti.</w:t>
       </w:r>
     </w:p>
     <w:p>
@@ -3725,7 +4022,23 @@
           <w:sz w:val="24"/>
           <w:szCs w:val="24"/>
         </w:rPr>
-        <w:t>etodo che riceve il codice del tipo di movimento circolare, le coordinate del punto finale, le coordinate del centro e lo aggiunge all’arrayList dei movimenti.</w:t>
+        <w:t>etodo che riceve il codice del tipo di movimento circolare, le coordinate del punto finale, le coordinate del centro e lo aggiunge all’</w:t>
+      </w:r>
+      <w:proofErr w:type="spellStart"/>
+      <w:r>
+        <w:rPr>
+          <w:sz w:val="24"/>
+          <w:szCs w:val="24"/>
+        </w:rPr>
+        <w:t>arrayList</w:t>
+      </w:r>
+      <w:proofErr w:type="spellEnd"/>
+      <w:r>
+        <w:rPr>
+          <w:sz w:val="24"/>
+          <w:szCs w:val="24"/>
+        </w:rPr>
+        <w:t xml:space="preserve"> dei movimenti.</w:t>
       </w:r>
     </w:p>
     <w:p>
@@ -3880,10 +4193,9 @@
     </w:p>
     <w:p>
       <w:pPr>
-        <w:ind w:left="360"/>
-        <w:rPr>
-          <w:sz w:val="28"/>
-          <w:szCs w:val="28"/>
+        <w:rPr>
+          <w:sz w:val="24"/>
+          <w:szCs w:val="24"/>
         </w:rPr>
       </w:pPr>
     </w:p>
@@ -3914,8 +4226,17 @@
           <w:sz w:val="24"/>
           <w:szCs w:val="24"/>
         </w:rPr>
-        <w:t>Sfruttiamo il riconoscimento delle eccezioni di ANTLR per capire che tipo di errore riceviamo durante il parsing</w:t>
-      </w:r>
+        <w:t xml:space="preserve">Sfruttiamo il riconoscimento delle eccezioni di ANTLR per capire che tipo di errore riceviamo durante il </w:t>
+      </w:r>
+      <w:proofErr w:type="spellStart"/>
+      <w:r>
+        <w:rPr>
+          <w:sz w:val="24"/>
+          <w:szCs w:val="24"/>
+        </w:rPr>
+        <w:t>parsing</w:t>
+      </w:r>
+      <w:proofErr w:type="spellEnd"/>
     </w:p>
     <w:p>
       <w:pPr>
@@ -4144,6 +4465,940 @@
     </w:p>
     <w:p>
       <w:pPr>
+        <w:rPr>
+          <w:sz w:val="24"/>
+          <w:szCs w:val="24"/>
+        </w:rPr>
+      </w:pPr>
+      <w:proofErr w:type="gramStart"/>
+      <w:r>
+        <w:rPr>
+          <w:sz w:val="24"/>
+          <w:szCs w:val="24"/>
+        </w:rPr>
+        <w:lastRenderedPageBreak/>
+        <w:t>In particolare</w:t>
+      </w:r>
+      <w:proofErr w:type="gramEnd"/>
+      <w:r>
+        <w:rPr>
+          <w:sz w:val="24"/>
+          <w:szCs w:val="24"/>
+        </w:rPr>
+        <w:t xml:space="preserve"> elenchiamo i seguenti errori</w:t>
+      </w:r>
+    </w:p>
+    <w:p>
+      <w:pPr>
+        <w:pStyle w:val="Paragrafoelenco"/>
+        <w:numPr>
+          <w:ilvl w:val="0"/>
+          <w:numId w:val="41"/>
+        </w:numPr>
+        <w:rPr>
+          <w:sz w:val="24"/>
+          <w:szCs w:val="24"/>
+        </w:rPr>
+      </w:pPr>
+      <w:r>
+        <w:rPr>
+          <w:sz w:val="24"/>
+          <w:szCs w:val="24"/>
+        </w:rPr>
+        <w:t xml:space="preserve">Errore lessicale comando G02 </w:t>
+      </w:r>
+    </w:p>
+    <w:p>
+      <w:pPr>
+        <w:pStyle w:val="Paragrafoelenco"/>
+        <w:rPr>
+          <w:sz w:val="24"/>
+          <w:szCs w:val="24"/>
+        </w:rPr>
+      </w:pPr>
+      <w:r>
+        <w:rPr>
+          <w:noProof/>
+        </w:rPr>
+        <w:drawing>
+          <wp:anchor distT="0" distB="0" distL="114300" distR="114300" simplePos="0" relativeHeight="251716608" behindDoc="0" locked="0" layoutInCell="1" allowOverlap="1" wp14:anchorId="77869977" wp14:editId="2C6A23B6">
+            <wp:simplePos x="0" y="0"/>
+            <wp:positionH relativeFrom="margin">
+              <wp:align>center</wp:align>
+            </wp:positionH>
+            <wp:positionV relativeFrom="paragraph">
+              <wp:posOffset>245745</wp:posOffset>
+            </wp:positionV>
+            <wp:extent cx="6120130" cy="277495"/>
+            <wp:effectExtent l="19050" t="19050" r="13970" b="27305"/>
+            <wp:wrapSquare wrapText="bothSides"/>
+            <wp:docPr id="29" name="Immagine 29"/>
+            <wp:cNvGraphicFramePr>
+              <a:graphicFrameLocks xmlns:a="http://schemas.openxmlformats.org/drawingml/2006/main" noChangeAspect="1"/>
+            </wp:cNvGraphicFramePr>
+            <a:graphic xmlns:a="http://schemas.openxmlformats.org/drawingml/2006/main">
+              <a:graphicData uri="http://schemas.openxmlformats.org/drawingml/2006/picture">
+                <pic:pic xmlns:pic="http://schemas.openxmlformats.org/drawingml/2006/picture">
+                  <pic:nvPicPr>
+                    <pic:cNvPr id="1" name=""/>
+                    <pic:cNvPicPr/>
+                  </pic:nvPicPr>
+                  <pic:blipFill>
+                    <a:blip r:embed="rId27"/>
+                    <a:stretch>
+                      <a:fillRect/>
+                    </a:stretch>
+                  </pic:blipFill>
+                  <pic:spPr>
+                    <a:xfrm>
+                      <a:off x="0" y="0"/>
+                      <a:ext cx="6120130" cy="277495"/>
+                    </a:xfrm>
+                    <a:prstGeom prst="rect">
+                      <a:avLst/>
+                    </a:prstGeom>
+                    <a:ln>
+                      <a:solidFill>
+                        <a:schemeClr val="tx1"/>
+                      </a:solidFill>
+                    </a:ln>
+                  </pic:spPr>
+                </pic:pic>
+              </a:graphicData>
+            </a:graphic>
+          </wp:anchor>
+        </w:drawing>
+      </w:r>
+      <w:r>
+        <w:rPr>
+          <w:sz w:val="24"/>
+          <w:szCs w:val="24"/>
+        </w:rPr>
+        <w:t>Se il comando ha definite le coordinate del centro in maniera errata</w:t>
+      </w:r>
+    </w:p>
+    <w:p>
+      <w:pPr>
+        <w:pStyle w:val="Paragrafoelenco"/>
+        <w:rPr>
+          <w:sz w:val="24"/>
+          <w:szCs w:val="24"/>
+        </w:rPr>
+      </w:pPr>
+      <w:r>
+        <w:rPr>
+          <w:sz w:val="24"/>
+          <w:szCs w:val="24"/>
+        </w:rPr>
+        <w:t>Il comando viene ignorato non essendo in grado di disegnarlo senza il centro della rotazione</w:t>
+      </w:r>
+    </w:p>
+    <w:p>
+      <w:pPr>
+        <w:rPr>
+          <w:sz w:val="24"/>
+          <w:szCs w:val="24"/>
+        </w:rPr>
+      </w:pPr>
+    </w:p>
+    <w:p>
+      <w:pPr>
+        <w:pStyle w:val="Paragrafoelenco"/>
+        <w:numPr>
+          <w:ilvl w:val="0"/>
+          <w:numId w:val="41"/>
+        </w:numPr>
+        <w:rPr>
+          <w:sz w:val="24"/>
+          <w:szCs w:val="24"/>
+        </w:rPr>
+      </w:pPr>
+      <w:r>
+        <w:rPr>
+          <w:noProof/>
+        </w:rPr>
+        <w:drawing>
+          <wp:anchor distT="0" distB="0" distL="114300" distR="114300" simplePos="0" relativeHeight="251717632" behindDoc="0" locked="0" layoutInCell="1" allowOverlap="1" wp14:anchorId="68EAE68D" wp14:editId="52748AF5">
+            <wp:simplePos x="0" y="0"/>
+            <wp:positionH relativeFrom="margin">
+              <wp:align>center</wp:align>
+            </wp:positionH>
+            <wp:positionV relativeFrom="paragraph">
+              <wp:posOffset>487045</wp:posOffset>
+            </wp:positionV>
+            <wp:extent cx="6120130" cy="273050"/>
+            <wp:effectExtent l="19050" t="19050" r="13970" b="12700"/>
+            <wp:wrapSquare wrapText="bothSides"/>
+            <wp:docPr id="30" name="Immagine 30"/>
+            <wp:cNvGraphicFramePr>
+              <a:graphicFrameLocks xmlns:a="http://schemas.openxmlformats.org/drawingml/2006/main" noChangeAspect="1"/>
+            </wp:cNvGraphicFramePr>
+            <a:graphic xmlns:a="http://schemas.openxmlformats.org/drawingml/2006/main">
+              <a:graphicData uri="http://schemas.openxmlformats.org/drawingml/2006/picture">
+                <pic:pic xmlns:pic="http://schemas.openxmlformats.org/drawingml/2006/picture">
+                  <pic:nvPicPr>
+                    <pic:cNvPr id="1" name=""/>
+                    <pic:cNvPicPr/>
+                  </pic:nvPicPr>
+                  <pic:blipFill>
+                    <a:blip r:embed="rId28"/>
+                    <a:stretch>
+                      <a:fillRect/>
+                    </a:stretch>
+                  </pic:blipFill>
+                  <pic:spPr>
+                    <a:xfrm>
+                      <a:off x="0" y="0"/>
+                      <a:ext cx="6120130" cy="273050"/>
+                    </a:xfrm>
+                    <a:prstGeom prst="rect">
+                      <a:avLst/>
+                    </a:prstGeom>
+                    <a:ln>
+                      <a:solidFill>
+                        <a:schemeClr val="tx1"/>
+                      </a:solidFill>
+                    </a:ln>
+                  </pic:spPr>
+                </pic:pic>
+              </a:graphicData>
+            </a:graphic>
+          </wp:anchor>
+        </w:drawing>
+      </w:r>
+      <w:r>
+        <w:rPr>
+          <w:sz w:val="24"/>
+          <w:szCs w:val="24"/>
+        </w:rPr>
+        <w:t>Errore lessicale per tutti i comandi di taglio G01/G02/G03 e per il comando di movimento rapido G00</w:t>
+      </w:r>
+    </w:p>
+    <w:p>
+      <w:pPr>
+        <w:ind w:left="708"/>
+        <w:rPr>
+          <w:sz w:val="24"/>
+          <w:szCs w:val="24"/>
+        </w:rPr>
+      </w:pPr>
+      <w:r>
+        <w:rPr>
+          <w:sz w:val="24"/>
+          <w:szCs w:val="24"/>
+        </w:rPr>
+        <w:t>Il comando viene ignorato non avendo definito correttamente il punto di arrivo del movimento o operazione. Si tenta comunque di disegnare il percorso</w:t>
+      </w:r>
+    </w:p>
+    <w:p>
+      <w:pPr>
+        <w:rPr>
+          <w:sz w:val="24"/>
+          <w:szCs w:val="24"/>
+        </w:rPr>
+      </w:pPr>
+    </w:p>
+    <w:p>
+      <w:pPr>
+        <w:pStyle w:val="Paragrafoelenco"/>
+        <w:numPr>
+          <w:ilvl w:val="0"/>
+          <w:numId w:val="41"/>
+        </w:numPr>
+        <w:rPr>
+          <w:sz w:val="24"/>
+          <w:szCs w:val="24"/>
+        </w:rPr>
+      </w:pPr>
+      <w:r>
+        <w:rPr>
+          <w:noProof/>
+        </w:rPr>
+        <w:drawing>
+          <wp:anchor distT="0" distB="0" distL="114300" distR="114300" simplePos="0" relativeHeight="251718656" behindDoc="0" locked="0" layoutInCell="1" allowOverlap="1" wp14:anchorId="698120FE" wp14:editId="089D2E88">
+            <wp:simplePos x="0" y="0"/>
+            <wp:positionH relativeFrom="margin">
+              <wp:align>center</wp:align>
+            </wp:positionH>
+            <wp:positionV relativeFrom="paragraph">
+              <wp:posOffset>241935</wp:posOffset>
+            </wp:positionV>
+            <wp:extent cx="6120130" cy="266700"/>
+            <wp:effectExtent l="19050" t="19050" r="13970" b="19050"/>
+            <wp:wrapSquare wrapText="bothSides"/>
+            <wp:docPr id="31" name="Immagine 31"/>
+            <wp:cNvGraphicFramePr>
+              <a:graphicFrameLocks xmlns:a="http://schemas.openxmlformats.org/drawingml/2006/main" noChangeAspect="1"/>
+            </wp:cNvGraphicFramePr>
+            <a:graphic xmlns:a="http://schemas.openxmlformats.org/drawingml/2006/main">
+              <a:graphicData uri="http://schemas.openxmlformats.org/drawingml/2006/picture">
+                <pic:pic xmlns:pic="http://schemas.openxmlformats.org/drawingml/2006/picture">
+                  <pic:nvPicPr>
+                    <pic:cNvPr id="1" name=""/>
+                    <pic:cNvPicPr/>
+                  </pic:nvPicPr>
+                  <pic:blipFill>
+                    <a:blip r:embed="rId29"/>
+                    <a:stretch>
+                      <a:fillRect/>
+                    </a:stretch>
+                  </pic:blipFill>
+                  <pic:spPr>
+                    <a:xfrm>
+                      <a:off x="0" y="0"/>
+                      <a:ext cx="6120130" cy="266700"/>
+                    </a:xfrm>
+                    <a:prstGeom prst="rect">
+                      <a:avLst/>
+                    </a:prstGeom>
+                    <a:ln>
+                      <a:solidFill>
+                        <a:schemeClr val="tx1"/>
+                      </a:solidFill>
+                    </a:ln>
+                  </pic:spPr>
+                </pic:pic>
+              </a:graphicData>
+            </a:graphic>
+          </wp:anchor>
+        </w:drawing>
+      </w:r>
+      <w:r>
+        <w:rPr>
+          <w:sz w:val="24"/>
+          <w:szCs w:val="24"/>
+        </w:rPr>
+        <w:t>Errore di definizione dei comandi di movimenti o operativi</w:t>
+      </w:r>
+    </w:p>
+    <w:p>
+      <w:pPr>
+        <w:ind w:left="708"/>
+        <w:rPr>
+          <w:sz w:val="24"/>
+          <w:szCs w:val="24"/>
+        </w:rPr>
+      </w:pPr>
+      <w:r>
+        <w:rPr>
+          <w:sz w:val="24"/>
+          <w:szCs w:val="24"/>
+        </w:rPr>
+        <w:t>In caso di comando non permesso all’interno della parte di movimento o operazione viene interrotta l’operazione di riconoscimento di questa parte visto che non viene rispettata la struttura del programma (e quindi il disegno potenzialmente errato)</w:t>
+      </w:r>
+    </w:p>
+    <w:p>
+      <w:pPr>
+        <w:rPr>
+          <w:sz w:val="24"/>
+          <w:szCs w:val="24"/>
+        </w:rPr>
+      </w:pPr>
+    </w:p>
+    <w:p>
+      <w:pPr>
+        <w:pStyle w:val="Paragrafoelenco"/>
+        <w:numPr>
+          <w:ilvl w:val="0"/>
+          <w:numId w:val="41"/>
+        </w:numPr>
+        <w:rPr>
+          <w:sz w:val="24"/>
+          <w:szCs w:val="24"/>
+        </w:rPr>
+      </w:pPr>
+      <w:r>
+        <w:rPr>
+          <w:noProof/>
+        </w:rPr>
+        <w:drawing>
+          <wp:anchor distT="0" distB="0" distL="114300" distR="114300" simplePos="0" relativeHeight="251719680" behindDoc="0" locked="0" layoutInCell="1" allowOverlap="1" wp14:anchorId="188D3258" wp14:editId="51E3E529">
+            <wp:simplePos x="0" y="0"/>
+            <wp:positionH relativeFrom="margin">
+              <wp:align>center</wp:align>
+            </wp:positionH>
+            <wp:positionV relativeFrom="paragraph">
+              <wp:posOffset>234315</wp:posOffset>
+            </wp:positionV>
+            <wp:extent cx="6120130" cy="389890"/>
+            <wp:effectExtent l="19050" t="19050" r="13970" b="10160"/>
+            <wp:wrapSquare wrapText="bothSides"/>
+            <wp:docPr id="33" name="Immagine 33"/>
+            <wp:cNvGraphicFramePr>
+              <a:graphicFrameLocks xmlns:a="http://schemas.openxmlformats.org/drawingml/2006/main" noChangeAspect="1"/>
+            </wp:cNvGraphicFramePr>
+            <a:graphic xmlns:a="http://schemas.openxmlformats.org/drawingml/2006/main">
+              <a:graphicData uri="http://schemas.openxmlformats.org/drawingml/2006/picture">
+                <pic:pic xmlns:pic="http://schemas.openxmlformats.org/drawingml/2006/picture">
+                  <pic:nvPicPr>
+                    <pic:cNvPr id="1" name=""/>
+                    <pic:cNvPicPr/>
+                  </pic:nvPicPr>
+                  <pic:blipFill>
+                    <a:blip r:embed="rId30"/>
+                    <a:stretch>
+                      <a:fillRect/>
+                    </a:stretch>
+                  </pic:blipFill>
+                  <pic:spPr>
+                    <a:xfrm>
+                      <a:off x="0" y="0"/>
+                      <a:ext cx="6120130" cy="389890"/>
+                    </a:xfrm>
+                    <a:prstGeom prst="rect">
+                      <a:avLst/>
+                    </a:prstGeom>
+                    <a:ln>
+                      <a:solidFill>
+                        <a:schemeClr val="tx1"/>
+                      </a:solidFill>
+                    </a:ln>
+                  </pic:spPr>
+                </pic:pic>
+              </a:graphicData>
+            </a:graphic>
+          </wp:anchor>
+        </w:drawing>
+      </w:r>
+      <w:r>
+        <w:rPr>
+          <w:sz w:val="24"/>
+          <w:szCs w:val="24"/>
+        </w:rPr>
+        <w:t xml:space="preserve">Errore di definizione della parte di configurazione (configurazione </w:t>
+      </w:r>
+      <w:proofErr w:type="spellStart"/>
+      <w:r>
+        <w:rPr>
+          <w:sz w:val="24"/>
+          <w:szCs w:val="24"/>
+        </w:rPr>
+        <w:t>Gxx</w:t>
+      </w:r>
+      <w:proofErr w:type="spellEnd"/>
+      <w:r>
+        <w:rPr>
+          <w:sz w:val="24"/>
+          <w:szCs w:val="24"/>
+        </w:rPr>
+        <w:t xml:space="preserve">, </w:t>
+      </w:r>
+      <w:proofErr w:type="spellStart"/>
+      <w:r>
+        <w:rPr>
+          <w:sz w:val="24"/>
+          <w:szCs w:val="24"/>
+        </w:rPr>
+        <w:t>Mxx</w:t>
+      </w:r>
+      <w:proofErr w:type="spellEnd"/>
+      <w:r>
+        <w:rPr>
+          <w:sz w:val="24"/>
+          <w:szCs w:val="24"/>
+        </w:rPr>
+        <w:t xml:space="preserve"> mancante)</w:t>
+      </w:r>
+    </w:p>
+    <w:p>
+      <w:pPr>
+        <w:ind w:left="360"/>
+        <w:rPr>
+          <w:sz w:val="24"/>
+          <w:szCs w:val="24"/>
+        </w:rPr>
+      </w:pPr>
+      <w:r>
+        <w:rPr>
+          <w:sz w:val="24"/>
+          <w:szCs w:val="24"/>
+        </w:rPr>
+        <w:t>I</w:t>
+      </w:r>
+      <w:r>
+        <w:rPr>
+          <w:sz w:val="24"/>
+          <w:szCs w:val="24"/>
+        </w:rPr>
+        <w:t xml:space="preserve">n caso mancasse la configurazione iniziale sul tipo di coordinate utilizzate e della lubrificazione viene segnalato anche all’interno dell’output la mancanza del comando. Il programma tenta comunque di portare a termine il </w:t>
+      </w:r>
+      <w:proofErr w:type="spellStart"/>
+      <w:r>
+        <w:rPr>
+          <w:sz w:val="24"/>
+          <w:szCs w:val="24"/>
+        </w:rPr>
+        <w:t>parsing</w:t>
+      </w:r>
+      <w:proofErr w:type="spellEnd"/>
+      <w:r>
+        <w:rPr>
+          <w:sz w:val="24"/>
+          <w:szCs w:val="24"/>
+        </w:rPr>
+        <w:t xml:space="preserve"> procedendo con il comando di configurazione successivo</w:t>
+      </w:r>
+    </w:p>
+    <w:p>
+      <w:pPr>
+        <w:ind w:left="360"/>
+        <w:rPr>
+          <w:sz w:val="24"/>
+          <w:szCs w:val="24"/>
+        </w:rPr>
+      </w:pPr>
+    </w:p>
+    <w:p>
+      <w:pPr>
+        <w:pStyle w:val="Paragrafoelenco"/>
+        <w:numPr>
+          <w:ilvl w:val="0"/>
+          <w:numId w:val="41"/>
+        </w:numPr>
+        <w:rPr>
+          <w:sz w:val="24"/>
+          <w:szCs w:val="24"/>
+        </w:rPr>
+      </w:pPr>
+      <w:r>
+        <w:rPr>
+          <w:noProof/>
+        </w:rPr>
+        <w:drawing>
+          <wp:anchor distT="0" distB="0" distL="114300" distR="114300" simplePos="0" relativeHeight="251720704" behindDoc="0" locked="0" layoutInCell="1" allowOverlap="1" wp14:anchorId="20E33EB9" wp14:editId="25057193">
+            <wp:simplePos x="0" y="0"/>
+            <wp:positionH relativeFrom="margin">
+              <wp:align>center</wp:align>
+            </wp:positionH>
+            <wp:positionV relativeFrom="paragraph">
+              <wp:posOffset>279400</wp:posOffset>
+            </wp:positionV>
+            <wp:extent cx="6120130" cy="291465"/>
+            <wp:effectExtent l="19050" t="19050" r="13970" b="13335"/>
+            <wp:wrapSquare wrapText="bothSides"/>
+            <wp:docPr id="34" name="Immagine 34"/>
+            <wp:cNvGraphicFramePr>
+              <a:graphicFrameLocks xmlns:a="http://schemas.openxmlformats.org/drawingml/2006/main" noChangeAspect="1"/>
+            </wp:cNvGraphicFramePr>
+            <a:graphic xmlns:a="http://schemas.openxmlformats.org/drawingml/2006/main">
+              <a:graphicData uri="http://schemas.openxmlformats.org/drawingml/2006/picture">
+                <pic:pic xmlns:pic="http://schemas.openxmlformats.org/drawingml/2006/picture">
+                  <pic:nvPicPr>
+                    <pic:cNvPr id="1" name=""/>
+                    <pic:cNvPicPr/>
+                  </pic:nvPicPr>
+                  <pic:blipFill>
+                    <a:blip r:embed="rId31"/>
+                    <a:stretch>
+                      <a:fillRect/>
+                    </a:stretch>
+                  </pic:blipFill>
+                  <pic:spPr>
+                    <a:xfrm>
+                      <a:off x="0" y="0"/>
+                      <a:ext cx="6120130" cy="291465"/>
+                    </a:xfrm>
+                    <a:prstGeom prst="rect">
+                      <a:avLst/>
+                    </a:prstGeom>
+                    <a:ln>
+                      <a:solidFill>
+                        <a:schemeClr val="tx1"/>
+                      </a:solidFill>
+                    </a:ln>
+                  </pic:spPr>
+                </pic:pic>
+              </a:graphicData>
+            </a:graphic>
+          </wp:anchor>
+        </w:drawing>
+      </w:r>
+      <w:r>
+        <w:rPr>
+          <w:sz w:val="24"/>
+          <w:szCs w:val="24"/>
+        </w:rPr>
+        <w:t>Errore di definizione della parte di uscita (mancanza del comando di uscita G00)</w:t>
+      </w:r>
+    </w:p>
+    <w:p>
+      <w:pPr>
+        <w:ind w:left="360"/>
+        <w:rPr>
+          <w:sz w:val="24"/>
+          <w:szCs w:val="24"/>
+        </w:rPr>
+      </w:pPr>
+      <w:r>
+        <w:rPr>
+          <w:sz w:val="24"/>
+          <w:szCs w:val="24"/>
+        </w:rPr>
+        <w:t xml:space="preserve">Nel caso mancasse </w:t>
+      </w:r>
+      <w:proofErr w:type="gramStart"/>
+      <w:r>
+        <w:rPr>
+          <w:sz w:val="24"/>
+          <w:szCs w:val="24"/>
+        </w:rPr>
+        <w:t>il movimento di uscita a posizione,</w:t>
+      </w:r>
+      <w:proofErr w:type="gramEnd"/>
+      <w:r>
+        <w:rPr>
+          <w:sz w:val="24"/>
+          <w:szCs w:val="24"/>
+        </w:rPr>
+        <w:t xml:space="preserve"> viene rilevato un errore. Il programma finisce comunque la lettura dei successivi comandi di configurazione d’uscita</w:t>
+      </w:r>
+    </w:p>
+    <w:p>
+      <w:pPr>
+        <w:rPr>
+          <w:sz w:val="24"/>
+          <w:szCs w:val="24"/>
+        </w:rPr>
+      </w:pPr>
+    </w:p>
+    <w:p>
+      <w:pPr>
+        <w:pStyle w:val="Paragrafoelenco"/>
+        <w:numPr>
+          <w:ilvl w:val="0"/>
+          <w:numId w:val="41"/>
+        </w:numPr>
+        <w:rPr>
+          <w:sz w:val="24"/>
+          <w:szCs w:val="24"/>
+        </w:rPr>
+      </w:pPr>
+      <w:r>
+        <w:rPr>
+          <w:noProof/>
+        </w:rPr>
+        <w:drawing>
+          <wp:anchor distT="0" distB="0" distL="114300" distR="114300" simplePos="0" relativeHeight="251722752" behindDoc="0" locked="0" layoutInCell="1" allowOverlap="1" wp14:anchorId="0E152907" wp14:editId="56659C71">
+            <wp:simplePos x="0" y="0"/>
+            <wp:positionH relativeFrom="margin">
+              <wp:align>center</wp:align>
+            </wp:positionH>
+            <wp:positionV relativeFrom="paragraph">
+              <wp:posOffset>241300</wp:posOffset>
+            </wp:positionV>
+            <wp:extent cx="6120130" cy="416560"/>
+            <wp:effectExtent l="19050" t="19050" r="13970" b="21590"/>
+            <wp:wrapSquare wrapText="bothSides"/>
+            <wp:docPr id="35" name="Immagine 35" descr="Immagine che contiene testo, arancia&#10;&#10;Descrizione generata automaticamente"/>
+            <wp:cNvGraphicFramePr>
+              <a:graphicFrameLocks xmlns:a="http://schemas.openxmlformats.org/drawingml/2006/main" noChangeAspect="1"/>
+            </wp:cNvGraphicFramePr>
+            <a:graphic xmlns:a="http://schemas.openxmlformats.org/drawingml/2006/main">
+              <a:graphicData uri="http://schemas.openxmlformats.org/drawingml/2006/picture">
+                <pic:pic xmlns:pic="http://schemas.openxmlformats.org/drawingml/2006/picture">
+                  <pic:nvPicPr>
+                    <pic:cNvPr id="35" name="Immagine 35" descr="Immagine che contiene testo, arancia&#10;&#10;Descrizione generata automaticamente"/>
+                    <pic:cNvPicPr/>
+                  </pic:nvPicPr>
+                  <pic:blipFill>
+                    <a:blip r:embed="rId32"/>
+                    <a:stretch>
+                      <a:fillRect/>
+                    </a:stretch>
+                  </pic:blipFill>
+                  <pic:spPr>
+                    <a:xfrm>
+                      <a:off x="0" y="0"/>
+                      <a:ext cx="6120130" cy="416560"/>
+                    </a:xfrm>
+                    <a:prstGeom prst="rect">
+                      <a:avLst/>
+                    </a:prstGeom>
+                    <a:ln>
+                      <a:solidFill>
+                        <a:schemeClr val="tx1"/>
+                      </a:solidFill>
+                    </a:ln>
+                  </pic:spPr>
+                </pic:pic>
+              </a:graphicData>
+            </a:graphic>
+          </wp:anchor>
+        </w:drawing>
+      </w:r>
+      <w:r>
+        <w:rPr>
+          <w:sz w:val="24"/>
+          <w:szCs w:val="24"/>
+        </w:rPr>
+        <w:t>Warning tracciato disegno non continuo</w:t>
+      </w:r>
+    </w:p>
+    <w:p>
+      <w:pPr>
+        <w:ind w:left="360"/>
+        <w:rPr>
+          <w:sz w:val="24"/>
+          <w:szCs w:val="24"/>
+        </w:rPr>
+      </w:pPr>
+      <w:r>
+        <w:rPr>
+          <w:sz w:val="24"/>
+          <w:szCs w:val="24"/>
+        </w:rPr>
+        <w:lastRenderedPageBreak/>
+        <w:t xml:space="preserve">Alla fine del </w:t>
+      </w:r>
+      <w:proofErr w:type="spellStart"/>
+      <w:r>
+        <w:rPr>
+          <w:sz w:val="24"/>
+          <w:szCs w:val="24"/>
+        </w:rPr>
+        <w:t>parsing</w:t>
+      </w:r>
+      <w:proofErr w:type="spellEnd"/>
+      <w:r>
+        <w:rPr>
+          <w:sz w:val="24"/>
+          <w:szCs w:val="24"/>
+        </w:rPr>
+        <w:t xml:space="preserve"> viene controllato punto a punto il collegamento tra ognuno dei comandi disegnati, in particolare quelli di taglio circolare. Se durante il controllo ci accorgiamo che il punto di arrivo del taglio è diverso da quello raggiungibile con la rotazione allora viene segnalato questo warning, che non pregiudica però la traduzione del programma</w:t>
+      </w:r>
+    </w:p>
+    <w:p>
+      <w:pPr>
+        <w:pStyle w:val="Paragrafoelenco"/>
+        <w:numPr>
+          <w:ilvl w:val="1"/>
+          <w:numId w:val="41"/>
+        </w:numPr>
+        <w:rPr>
+          <w:sz w:val="24"/>
+          <w:szCs w:val="24"/>
+        </w:rPr>
+      </w:pPr>
+      <w:proofErr w:type="gramStart"/>
+      <w:r>
+        <w:rPr>
+          <w:sz w:val="24"/>
+          <w:szCs w:val="24"/>
+        </w:rPr>
+        <w:t>In particolare</w:t>
+      </w:r>
+      <w:proofErr w:type="gramEnd"/>
+      <w:r>
+        <w:rPr>
+          <w:sz w:val="24"/>
+          <w:szCs w:val="24"/>
+        </w:rPr>
+        <w:t xml:space="preserve"> in un taglio circolare viene effettuata una rotazione prendendo il centro specificato di coordinate IJ, partendo dal punto in cui è fermo l’utensile per arrivare al punto finale specificato nel comando con XY. Può capitare che il punto XY non si trovi su questa circonferenza da cui viene generato il </w:t>
+      </w:r>
+      <w:proofErr w:type="spellStart"/>
+      <w:r>
+        <w:rPr>
+          <w:sz w:val="24"/>
+          <w:szCs w:val="24"/>
+        </w:rPr>
+        <w:t>warining</w:t>
+      </w:r>
+      <w:proofErr w:type="spellEnd"/>
+    </w:p>
+    <w:p>
+      <w:pPr>
+        <w:rPr>
+          <w:sz w:val="24"/>
+          <w:szCs w:val="24"/>
+        </w:rPr>
+      </w:pPr>
+    </w:p>
+    <w:p>
+      <w:pPr>
+        <w:rPr>
+          <w:sz w:val="24"/>
+          <w:szCs w:val="24"/>
+        </w:rPr>
+      </w:pPr>
+    </w:p>
+    <w:p>
+      <w:pPr>
+        <w:rPr>
+          <w:sz w:val="24"/>
+          <w:szCs w:val="24"/>
+        </w:rPr>
+      </w:pPr>
+    </w:p>
+    <w:p>
+      <w:pPr>
+        <w:rPr>
+          <w:sz w:val="24"/>
+          <w:szCs w:val="24"/>
+        </w:rPr>
+      </w:pPr>
+    </w:p>
+    <w:p>
+      <w:pPr>
+        <w:rPr>
+          <w:sz w:val="24"/>
+          <w:szCs w:val="24"/>
+        </w:rPr>
+      </w:pPr>
+    </w:p>
+    <w:p>
+      <w:pPr>
+        <w:rPr>
+          <w:sz w:val="24"/>
+          <w:szCs w:val="24"/>
+        </w:rPr>
+      </w:pPr>
+    </w:p>
+    <w:p>
+      <w:pPr>
+        <w:rPr>
+          <w:sz w:val="24"/>
+          <w:szCs w:val="24"/>
+        </w:rPr>
+      </w:pPr>
+    </w:p>
+    <w:p>
+      <w:pPr>
+        <w:rPr>
+          <w:sz w:val="24"/>
+          <w:szCs w:val="24"/>
+        </w:rPr>
+      </w:pPr>
+    </w:p>
+    <w:p>
+      <w:pPr>
+        <w:rPr>
+          <w:sz w:val="24"/>
+          <w:szCs w:val="24"/>
+        </w:rPr>
+      </w:pPr>
+    </w:p>
+    <w:p>
+      <w:pPr>
+        <w:rPr>
+          <w:sz w:val="24"/>
+          <w:szCs w:val="24"/>
+        </w:rPr>
+      </w:pPr>
+    </w:p>
+    <w:p>
+      <w:pPr>
+        <w:rPr>
+          <w:sz w:val="24"/>
+          <w:szCs w:val="24"/>
+        </w:rPr>
+      </w:pPr>
+    </w:p>
+    <w:p>
+      <w:pPr>
+        <w:rPr>
+          <w:sz w:val="24"/>
+          <w:szCs w:val="24"/>
+        </w:rPr>
+      </w:pPr>
+    </w:p>
+    <w:p>
+      <w:pPr>
+        <w:rPr>
+          <w:sz w:val="24"/>
+          <w:szCs w:val="24"/>
+        </w:rPr>
+      </w:pPr>
+    </w:p>
+    <w:p>
+      <w:pPr>
+        <w:rPr>
+          <w:sz w:val="24"/>
+          <w:szCs w:val="24"/>
+        </w:rPr>
+      </w:pPr>
+    </w:p>
+    <w:p>
+      <w:pPr>
+        <w:rPr>
+          <w:sz w:val="24"/>
+          <w:szCs w:val="24"/>
+        </w:rPr>
+      </w:pPr>
+    </w:p>
+    <w:p>
+      <w:pPr>
+        <w:rPr>
+          <w:sz w:val="24"/>
+          <w:szCs w:val="24"/>
+        </w:rPr>
+      </w:pPr>
+    </w:p>
+    <w:p>
+      <w:pPr>
+        <w:rPr>
+          <w:sz w:val="24"/>
+          <w:szCs w:val="24"/>
+        </w:rPr>
+      </w:pPr>
+    </w:p>
+    <w:p>
+      <w:pPr>
+        <w:rPr>
+          <w:sz w:val="24"/>
+          <w:szCs w:val="24"/>
+        </w:rPr>
+      </w:pPr>
+    </w:p>
+    <w:p>
+      <w:pPr>
+        <w:rPr>
+          <w:sz w:val="24"/>
+          <w:szCs w:val="24"/>
+        </w:rPr>
+      </w:pPr>
+    </w:p>
+    <w:p>
+      <w:pPr>
+        <w:rPr>
+          <w:sz w:val="24"/>
+          <w:szCs w:val="24"/>
+        </w:rPr>
+      </w:pPr>
+    </w:p>
+    <w:p>
+      <w:pPr>
+        <w:rPr>
+          <w:sz w:val="24"/>
+          <w:szCs w:val="24"/>
+        </w:rPr>
+      </w:pPr>
+    </w:p>
+    <w:p>
+      <w:pPr>
+        <w:rPr>
+          <w:sz w:val="24"/>
+          <w:szCs w:val="24"/>
+        </w:rPr>
+      </w:pPr>
+    </w:p>
+    <w:p>
+      <w:pPr>
+        <w:rPr>
+          <w:sz w:val="24"/>
+          <w:szCs w:val="24"/>
+        </w:rPr>
+      </w:pPr>
+    </w:p>
+    <w:p>
+      <w:pPr>
+        <w:rPr>
+          <w:sz w:val="24"/>
+          <w:szCs w:val="24"/>
+        </w:rPr>
+      </w:pPr>
+    </w:p>
+    <w:p>
+      <w:pPr>
         <w:pStyle w:val="Paragrafoelenco"/>
         <w:numPr>
           <w:ilvl w:val="0"/>
@@ -4275,7 +5530,7 @@
                     </pic:cNvPicPr>
                   </pic:nvPicPr>
                   <pic:blipFill>
-                    <a:blip r:embed="rId27"/>
+                    <a:blip r:embed="rId33"/>
                     <a:stretch>
                       <a:fillRect/>
                     </a:stretch>
@@ -4424,7 +5679,7 @@
                     </pic:cNvPicPr>
                   </pic:nvPicPr>
                   <pic:blipFill>
-                    <a:blip r:embed="rId28"/>
+                    <a:blip r:embed="rId34"/>
                     <a:stretch>
                       <a:fillRect/>
                     </a:stretch>
@@ -4549,7 +5804,7 @@
                     </pic:cNvPicPr>
                   </pic:nvPicPr>
                   <pic:blipFill>
-                    <a:blip r:embed="rId29"/>
+                    <a:blip r:embed="rId35"/>
                     <a:stretch>
                       <a:fillRect/>
                     </a:stretch>
@@ -4664,7 +5919,7 @@
                     </pic:cNvPicPr>
                   </pic:nvPicPr>
                   <pic:blipFill>
-                    <a:blip r:embed="rId30"/>
+                    <a:blip r:embed="rId36"/>
                     <a:stretch>
                       <a:fillRect/>
                     </a:stretch>
@@ -4780,7 +6035,7 @@
                     </pic:cNvPicPr>
                   </pic:nvPicPr>
                   <pic:blipFill>
-                    <a:blip r:embed="rId31"/>
+                    <a:blip r:embed="rId37"/>
                     <a:stretch>
                       <a:fillRect/>
                     </a:stretch>
@@ -4974,7 +6229,7 @@
                     </pic:cNvPicPr>
                   </pic:nvPicPr>
                   <pic:blipFill>
-                    <a:blip r:embed="rId32"/>
+                    <a:blip r:embed="rId38"/>
                     <a:stretch>
                       <a:fillRect/>
                     </a:stretch>
@@ -5004,7 +6259,23 @@
           <w:sz w:val="24"/>
           <w:szCs w:val="24"/>
         </w:rPr>
-        <w:t>Nel caso in cui il programma presenti errori, viene stampata una lista di errori e avvisi dopo aver effettuato il parsing:</w:t>
+        <w:t xml:space="preserve">Nel caso in cui il programma presenti errori, viene stampata una lista di errori e avvisi dopo aver effettuato il </w:t>
+      </w:r>
+      <w:proofErr w:type="spellStart"/>
+      <w:r>
+        <w:rPr>
+          <w:sz w:val="24"/>
+          <w:szCs w:val="24"/>
+        </w:rPr>
+        <w:t>parsing</w:t>
+      </w:r>
+      <w:proofErr w:type="spellEnd"/>
+      <w:r>
+        <w:rPr>
+          <w:sz w:val="24"/>
+          <w:szCs w:val="24"/>
+        </w:rPr>
+        <w:t>:</w:t>
       </w:r>
     </w:p>
     <w:p>
@@ -5028,7 +6299,23 @@
           <w:szCs w:val="24"/>
         </w:rPr>
         <w:lastRenderedPageBreak/>
-        <w:t>In questo caso ci sono errori lessicali (codice errato) e sintattici (formato errato) e anche un avviso che riguarda un possibile errore nel taglio circolare. Infatti se l’utensile non è in grado di collegare due punti tramite interpolazione, il tool avvisa l’utente del possibile sbaglio</w:t>
+        <w:t xml:space="preserve">In questo caso ci sono errori lessicali (codice errato) e sintattici (formato errato) e anche un avviso che riguarda un possibile errore nel taglio circolare. </w:t>
+      </w:r>
+      <w:proofErr w:type="gramStart"/>
+      <w:r>
+        <w:rPr>
+          <w:sz w:val="24"/>
+          <w:szCs w:val="24"/>
+        </w:rPr>
+        <w:t>Infatti</w:t>
+      </w:r>
+      <w:proofErr w:type="gramEnd"/>
+      <w:r>
+        <w:rPr>
+          <w:sz w:val="24"/>
+          <w:szCs w:val="24"/>
+        </w:rPr>
+        <w:t xml:space="preserve"> se l’utensile non è in grado di collegare due punti tramite interpolazione, il tool avvisa l’utente del possibile sbaglio</w:t>
       </w:r>
       <w:r>
         <w:rPr>
@@ -7239,6 +8526,119 @@
     </w:lvl>
   </w:abstractNum>
   <w:abstractNum w:abstractNumId="17" w15:restartNumberingAfterBreak="0">
+    <w:nsid w:val="3B8F16E1"/>
+    <w:multiLevelType w:val="hybridMultilevel"/>
+    <w:tmpl w:val="AFF247A8"/>
+    <w:lvl w:ilvl="0" w:tplc="04100001">
+      <w:start w:val="1"/>
+      <w:numFmt w:val="bullet"/>
+      <w:lvlText w:val=""/>
+      <w:lvlJc w:val="left"/>
+      <w:pPr>
+        <w:ind w:left="720" w:hanging="360"/>
+      </w:pPr>
+      <w:rPr>
+        <w:rFonts w:ascii="Symbol" w:hAnsi="Symbol" w:hint="default"/>
+      </w:rPr>
+    </w:lvl>
+    <w:lvl w:ilvl="1" w:tplc="04100003">
+      <w:start w:val="1"/>
+      <w:numFmt w:val="bullet"/>
+      <w:lvlText w:val="o"/>
+      <w:lvlJc w:val="left"/>
+      <w:pPr>
+        <w:ind w:left="1440" w:hanging="360"/>
+      </w:pPr>
+      <w:rPr>
+        <w:rFonts w:ascii="Courier New" w:hAnsi="Courier New" w:cs="Courier New" w:hint="default"/>
+      </w:rPr>
+    </w:lvl>
+    <w:lvl w:ilvl="2" w:tplc="04100005" w:tentative="1">
+      <w:start w:val="1"/>
+      <w:numFmt w:val="bullet"/>
+      <w:lvlText w:val=""/>
+      <w:lvlJc w:val="left"/>
+      <w:pPr>
+        <w:ind w:left="2160" w:hanging="360"/>
+      </w:pPr>
+      <w:rPr>
+        <w:rFonts w:ascii="Wingdings" w:hAnsi="Wingdings" w:hint="default"/>
+      </w:rPr>
+    </w:lvl>
+    <w:lvl w:ilvl="3" w:tplc="04100001" w:tentative="1">
+      <w:start w:val="1"/>
+      <w:numFmt w:val="bullet"/>
+      <w:lvlText w:val=""/>
+      <w:lvlJc w:val="left"/>
+      <w:pPr>
+        <w:ind w:left="2880" w:hanging="360"/>
+      </w:pPr>
+      <w:rPr>
+        <w:rFonts w:ascii="Symbol" w:hAnsi="Symbol" w:hint="default"/>
+      </w:rPr>
+    </w:lvl>
+    <w:lvl w:ilvl="4" w:tplc="04100003" w:tentative="1">
+      <w:start w:val="1"/>
+      <w:numFmt w:val="bullet"/>
+      <w:lvlText w:val="o"/>
+      <w:lvlJc w:val="left"/>
+      <w:pPr>
+        <w:ind w:left="3600" w:hanging="360"/>
+      </w:pPr>
+      <w:rPr>
+        <w:rFonts w:ascii="Courier New" w:hAnsi="Courier New" w:cs="Courier New" w:hint="default"/>
+      </w:rPr>
+    </w:lvl>
+    <w:lvl w:ilvl="5" w:tplc="04100005" w:tentative="1">
+      <w:start w:val="1"/>
+      <w:numFmt w:val="bullet"/>
+      <w:lvlText w:val=""/>
+      <w:lvlJc w:val="left"/>
+      <w:pPr>
+        <w:ind w:left="4320" w:hanging="360"/>
+      </w:pPr>
+      <w:rPr>
+        <w:rFonts w:ascii="Wingdings" w:hAnsi="Wingdings" w:hint="default"/>
+      </w:rPr>
+    </w:lvl>
+    <w:lvl w:ilvl="6" w:tplc="04100001" w:tentative="1">
+      <w:start w:val="1"/>
+      <w:numFmt w:val="bullet"/>
+      <w:lvlText w:val=""/>
+      <w:lvlJc w:val="left"/>
+      <w:pPr>
+        <w:ind w:left="5040" w:hanging="360"/>
+      </w:pPr>
+      <w:rPr>
+        <w:rFonts w:ascii="Symbol" w:hAnsi="Symbol" w:hint="default"/>
+      </w:rPr>
+    </w:lvl>
+    <w:lvl w:ilvl="7" w:tplc="04100003" w:tentative="1">
+      <w:start w:val="1"/>
+      <w:numFmt w:val="bullet"/>
+      <w:lvlText w:val="o"/>
+      <w:lvlJc w:val="left"/>
+      <w:pPr>
+        <w:ind w:left="5760" w:hanging="360"/>
+      </w:pPr>
+      <w:rPr>
+        <w:rFonts w:ascii="Courier New" w:hAnsi="Courier New" w:cs="Courier New" w:hint="default"/>
+      </w:rPr>
+    </w:lvl>
+    <w:lvl w:ilvl="8" w:tplc="04100005" w:tentative="1">
+      <w:start w:val="1"/>
+      <w:numFmt w:val="bullet"/>
+      <w:lvlText w:val=""/>
+      <w:lvlJc w:val="left"/>
+      <w:pPr>
+        <w:ind w:left="6480" w:hanging="360"/>
+      </w:pPr>
+      <w:rPr>
+        <w:rFonts w:ascii="Wingdings" w:hAnsi="Wingdings" w:hint="default"/>
+      </w:rPr>
+    </w:lvl>
+  </w:abstractNum>
+  <w:abstractNum w:abstractNumId="18" w15:restartNumberingAfterBreak="0">
     <w:nsid w:val="44041273"/>
     <w:multiLevelType w:val="hybridMultilevel"/>
     <w:tmpl w:val="D5023F1A"/>
@@ -7351,7 +8751,7 @@
       </w:rPr>
     </w:lvl>
   </w:abstractNum>
-  <w:abstractNum w:abstractNumId="18" w15:restartNumberingAfterBreak="0">
+  <w:abstractNum w:abstractNumId="19" w15:restartNumberingAfterBreak="0">
     <w:nsid w:val="47607E13"/>
     <w:multiLevelType w:val="hybridMultilevel"/>
     <w:tmpl w:val="DC9A786E"/>
@@ -7491,7 +8891,7 @@
       </w:rPr>
     </w:lvl>
   </w:abstractNum>
-  <w:abstractNum w:abstractNumId="19" w15:restartNumberingAfterBreak="0">
+  <w:abstractNum w:abstractNumId="20" w15:restartNumberingAfterBreak="0">
     <w:nsid w:val="4A682FD2"/>
     <w:multiLevelType w:val="hybridMultilevel"/>
     <w:tmpl w:val="7BF4D0E2"/>
@@ -7630,7 +9030,7 @@
       </w:rPr>
     </w:lvl>
   </w:abstractNum>
-  <w:abstractNum w:abstractNumId="20" w15:restartNumberingAfterBreak="0">
+  <w:abstractNum w:abstractNumId="21" w15:restartNumberingAfterBreak="0">
     <w:nsid w:val="4AB25846"/>
     <w:multiLevelType w:val="hybridMultilevel"/>
     <w:tmpl w:val="6D6C4B68"/>
@@ -7770,7 +9170,7 @@
       </w:rPr>
     </w:lvl>
   </w:abstractNum>
-  <w:abstractNum w:abstractNumId="21" w15:restartNumberingAfterBreak="0">
+  <w:abstractNum w:abstractNumId="22" w15:restartNumberingAfterBreak="0">
     <w:nsid w:val="4D574653"/>
     <w:multiLevelType w:val="multilevel"/>
     <w:tmpl w:val="4FAC0054"/>
@@ -7883,7 +9283,7 @@
       </w:rPr>
     </w:lvl>
   </w:abstractNum>
-  <w:abstractNum w:abstractNumId="22" w15:restartNumberingAfterBreak="0">
+  <w:abstractNum w:abstractNumId="23" w15:restartNumberingAfterBreak="0">
     <w:nsid w:val="4F5C492F"/>
     <w:multiLevelType w:val="multilevel"/>
     <w:tmpl w:val="8ECEEA28"/>
@@ -7996,7 +9396,7 @@
       </w:rPr>
     </w:lvl>
   </w:abstractNum>
-  <w:abstractNum w:abstractNumId="23" w15:restartNumberingAfterBreak="0">
+  <w:abstractNum w:abstractNumId="24" w15:restartNumberingAfterBreak="0">
     <w:nsid w:val="54493019"/>
     <w:multiLevelType w:val="hybridMultilevel"/>
     <w:tmpl w:val="B91E6A2C"/>
@@ -8136,7 +9536,7 @@
       </w:rPr>
     </w:lvl>
   </w:abstractNum>
-  <w:abstractNum w:abstractNumId="24" w15:restartNumberingAfterBreak="0">
+  <w:abstractNum w:abstractNumId="25" w15:restartNumberingAfterBreak="0">
     <w:nsid w:val="555B5B2F"/>
     <w:multiLevelType w:val="hybridMultilevel"/>
     <w:tmpl w:val="AEF0A550"/>
@@ -8249,7 +9649,7 @@
       </w:rPr>
     </w:lvl>
   </w:abstractNum>
-  <w:abstractNum w:abstractNumId="25" w15:restartNumberingAfterBreak="0">
+  <w:abstractNum w:abstractNumId="26" w15:restartNumberingAfterBreak="0">
     <w:nsid w:val="577F70EB"/>
     <w:multiLevelType w:val="hybridMultilevel"/>
     <w:tmpl w:val="77D0FE80"/>
@@ -8388,7 +9788,7 @@
       </w:rPr>
     </w:lvl>
   </w:abstractNum>
-  <w:abstractNum w:abstractNumId="26" w15:restartNumberingAfterBreak="0">
+  <w:abstractNum w:abstractNumId="27" w15:restartNumberingAfterBreak="0">
     <w:nsid w:val="5D182340"/>
     <w:multiLevelType w:val="hybridMultilevel"/>
     <w:tmpl w:val="19FA0CE6"/>
@@ -8528,7 +9928,7 @@
       </w:rPr>
     </w:lvl>
   </w:abstractNum>
-  <w:abstractNum w:abstractNumId="27" w15:restartNumberingAfterBreak="0">
+  <w:abstractNum w:abstractNumId="28" w15:restartNumberingAfterBreak="0">
     <w:nsid w:val="5FE35B78"/>
     <w:multiLevelType w:val="hybridMultilevel"/>
     <w:tmpl w:val="B9D47C06"/>
@@ -8668,7 +10068,7 @@
       </w:rPr>
     </w:lvl>
   </w:abstractNum>
-  <w:abstractNum w:abstractNumId="28" w15:restartNumberingAfterBreak="0">
+  <w:abstractNum w:abstractNumId="29" w15:restartNumberingAfterBreak="0">
     <w:nsid w:val="60946A62"/>
     <w:multiLevelType w:val="multilevel"/>
     <w:tmpl w:val="045222EA"/>
@@ -8789,7 +10189,7 @@
       </w:rPr>
     </w:lvl>
   </w:abstractNum>
-  <w:abstractNum w:abstractNumId="29" w15:restartNumberingAfterBreak="0">
+  <w:abstractNum w:abstractNumId="30" w15:restartNumberingAfterBreak="0">
     <w:nsid w:val="668554E6"/>
     <w:multiLevelType w:val="hybridMultilevel"/>
     <w:tmpl w:val="76C02324"/>
@@ -8929,7 +10329,7 @@
       </w:rPr>
     </w:lvl>
   </w:abstractNum>
-  <w:abstractNum w:abstractNumId="30" w15:restartNumberingAfterBreak="0">
+  <w:abstractNum w:abstractNumId="31" w15:restartNumberingAfterBreak="0">
     <w:nsid w:val="668B1E6E"/>
     <w:multiLevelType w:val="hybridMultilevel"/>
     <w:tmpl w:val="B630C4BA"/>
@@ -9018,7 +10418,7 @@
       </w:pPr>
     </w:lvl>
   </w:abstractNum>
-  <w:abstractNum w:abstractNumId="31" w15:restartNumberingAfterBreak="0">
+  <w:abstractNum w:abstractNumId="32" w15:restartNumberingAfterBreak="0">
     <w:nsid w:val="6C507D43"/>
     <w:multiLevelType w:val="hybridMultilevel"/>
     <w:tmpl w:val="AA38BFEC"/>
@@ -9158,7 +10558,7 @@
       </w:rPr>
     </w:lvl>
   </w:abstractNum>
-  <w:abstractNum w:abstractNumId="32" w15:restartNumberingAfterBreak="0">
+  <w:abstractNum w:abstractNumId="33" w15:restartNumberingAfterBreak="0">
     <w:nsid w:val="6C611D67"/>
     <w:multiLevelType w:val="hybridMultilevel"/>
     <w:tmpl w:val="62ACD5B0"/>
@@ -9298,7 +10698,7 @@
       </w:rPr>
     </w:lvl>
   </w:abstractNum>
-  <w:abstractNum w:abstractNumId="33" w15:restartNumberingAfterBreak="0">
+  <w:abstractNum w:abstractNumId="34" w15:restartNumberingAfterBreak="0">
     <w:nsid w:val="763F1B9E"/>
     <w:multiLevelType w:val="hybridMultilevel"/>
     <w:tmpl w:val="4C6EAD36"/>
@@ -9438,7 +10838,7 @@
       </w:rPr>
     </w:lvl>
   </w:abstractNum>
-  <w:abstractNum w:abstractNumId="34" w15:restartNumberingAfterBreak="0">
+  <w:abstractNum w:abstractNumId="35" w15:restartNumberingAfterBreak="0">
     <w:nsid w:val="76AE35C4"/>
     <w:multiLevelType w:val="hybridMultilevel"/>
     <w:tmpl w:val="9D820028"/>
@@ -9551,7 +10951,7 @@
       </w:rPr>
     </w:lvl>
   </w:abstractNum>
-  <w:abstractNum w:abstractNumId="35" w15:restartNumberingAfterBreak="0">
+  <w:abstractNum w:abstractNumId="36" w15:restartNumberingAfterBreak="0">
     <w:nsid w:val="77E73B09"/>
     <w:multiLevelType w:val="hybridMultilevel"/>
     <w:tmpl w:val="34702E5C"/>
@@ -9690,7 +11090,7 @@
       </w:rPr>
     </w:lvl>
   </w:abstractNum>
-  <w:abstractNum w:abstractNumId="36" w15:restartNumberingAfterBreak="0">
+  <w:abstractNum w:abstractNumId="37" w15:restartNumberingAfterBreak="0">
     <w:nsid w:val="79882B67"/>
     <w:multiLevelType w:val="hybridMultilevel"/>
     <w:tmpl w:val="747C2DF4"/>
@@ -9829,7 +11229,7 @@
       </w:rPr>
     </w:lvl>
   </w:abstractNum>
-  <w:abstractNum w:abstractNumId="37" w15:restartNumberingAfterBreak="0">
+  <w:abstractNum w:abstractNumId="38" w15:restartNumberingAfterBreak="0">
     <w:nsid w:val="7B164DF8"/>
     <w:multiLevelType w:val="hybridMultilevel"/>
     <w:tmpl w:val="DFC65264"/>
@@ -9969,7 +11369,7 @@
       </w:rPr>
     </w:lvl>
   </w:abstractNum>
-  <w:abstractNum w:abstractNumId="38" w15:restartNumberingAfterBreak="0">
+  <w:abstractNum w:abstractNumId="39" w15:restartNumberingAfterBreak="0">
     <w:nsid w:val="7F6B7AD0"/>
     <w:multiLevelType w:val="hybridMultilevel"/>
     <w:tmpl w:val="90CA0C0C"/>
@@ -10109,7 +11509,7 @@
       </w:rPr>
     </w:lvl>
   </w:abstractNum>
-  <w:abstractNum w:abstractNumId="39" w15:restartNumberingAfterBreak="0">
+  <w:abstractNum w:abstractNumId="40" w15:restartNumberingAfterBreak="0">
     <w:nsid w:val="7FD43FAE"/>
     <w:multiLevelType w:val="hybridMultilevel"/>
     <w:tmpl w:val="84067226"/>
@@ -10250,43 +11650,43 @@
     </w:lvl>
   </w:abstractNum>
   <w:num w:numId="1" w16cid:durableId="633293454">
-    <w:abstractNumId w:val="30"/>
+    <w:abstractNumId w:val="31"/>
   </w:num>
   <w:num w:numId="2" w16cid:durableId="1790321528">
-    <w:abstractNumId w:val="28"/>
+    <w:abstractNumId w:val="29"/>
   </w:num>
   <w:num w:numId="3" w16cid:durableId="1618875710">
     <w:abstractNumId w:val="5"/>
   </w:num>
   <w:num w:numId="4" w16cid:durableId="2129348224">
-    <w:abstractNumId w:val="31"/>
+    <w:abstractNumId w:val="32"/>
   </w:num>
   <w:num w:numId="5" w16cid:durableId="65500935">
-    <w:abstractNumId w:val="36"/>
+    <w:abstractNumId w:val="37"/>
   </w:num>
   <w:num w:numId="6" w16cid:durableId="1395660352">
-    <w:abstractNumId w:val="17"/>
+    <w:abstractNumId w:val="18"/>
   </w:num>
   <w:num w:numId="7" w16cid:durableId="946691652">
     <w:abstractNumId w:val="9"/>
   </w:num>
   <w:num w:numId="8" w16cid:durableId="1639527771">
-    <w:abstractNumId w:val="22"/>
+    <w:abstractNumId w:val="23"/>
   </w:num>
   <w:num w:numId="9" w16cid:durableId="125243827">
-    <w:abstractNumId w:val="21"/>
+    <w:abstractNumId w:val="22"/>
   </w:num>
   <w:num w:numId="10" w16cid:durableId="1082678500">
     <w:abstractNumId w:val="13"/>
   </w:num>
   <w:num w:numId="11" w16cid:durableId="1552574603">
-    <w:abstractNumId w:val="23"/>
+    <w:abstractNumId w:val="24"/>
   </w:num>
   <w:num w:numId="12" w16cid:durableId="814757540">
-    <w:abstractNumId w:val="25"/>
+    <w:abstractNumId w:val="26"/>
   </w:num>
   <w:num w:numId="13" w16cid:durableId="969943201">
-    <w:abstractNumId w:val="24"/>
+    <w:abstractNumId w:val="25"/>
   </w:num>
   <w:num w:numId="14" w16cid:durableId="164904353">
     <w:abstractNumId w:val="7"/>
@@ -10295,16 +11695,16 @@
     <w:abstractNumId w:val="1"/>
   </w:num>
   <w:num w:numId="16" w16cid:durableId="1090084269">
-    <w:abstractNumId w:val="33"/>
+    <w:abstractNumId w:val="34"/>
   </w:num>
   <w:num w:numId="17" w16cid:durableId="69929746">
-    <w:abstractNumId w:val="19"/>
+    <w:abstractNumId w:val="20"/>
   </w:num>
   <w:num w:numId="18" w16cid:durableId="912348409">
     <w:abstractNumId w:val="11"/>
   </w:num>
   <w:num w:numId="19" w16cid:durableId="1649675326">
-    <w:abstractNumId w:val="32"/>
+    <w:abstractNumId w:val="33"/>
   </w:num>
   <w:num w:numId="20" w16cid:durableId="1149399616">
     <w:abstractNumId w:val="2"/>
@@ -10316,13 +11716,13 @@
     <w:abstractNumId w:val="3"/>
   </w:num>
   <w:num w:numId="23" w16cid:durableId="143206101">
+    <w:abstractNumId w:val="36"/>
+  </w:num>
+  <w:num w:numId="24" w16cid:durableId="1100881270">
     <w:abstractNumId w:val="35"/>
   </w:num>
-  <w:num w:numId="24" w16cid:durableId="1100881270">
-    <w:abstractNumId w:val="34"/>
-  </w:num>
   <w:num w:numId="25" w16cid:durableId="518273968">
-    <w:abstractNumId w:val="38"/>
+    <w:abstractNumId w:val="39"/>
   </w:num>
   <w:num w:numId="26" w16cid:durableId="1334457853">
     <w:abstractNumId w:val="0"/>
@@ -10331,10 +11731,10 @@
     <w:abstractNumId w:val="6"/>
   </w:num>
   <w:num w:numId="28" w16cid:durableId="1993559392">
-    <w:abstractNumId w:val="37"/>
+    <w:abstractNumId w:val="38"/>
   </w:num>
   <w:num w:numId="29" w16cid:durableId="1143472535">
-    <w:abstractNumId w:val="20"/>
+    <w:abstractNumId w:val="21"/>
   </w:num>
   <w:num w:numId="30" w16cid:durableId="1819148693">
     <w:abstractNumId w:val="14"/>
@@ -10346,7 +11746,7 @@
     <w:abstractNumId w:val="15"/>
   </w:num>
   <w:num w:numId="33" w16cid:durableId="608656874">
-    <w:abstractNumId w:val="39"/>
+    <w:abstractNumId w:val="40"/>
   </w:num>
   <w:num w:numId="34" w16cid:durableId="623272432">
     <w:abstractNumId w:val="12"/>
@@ -10355,19 +11755,22 @@
     <w:abstractNumId w:val="4"/>
   </w:num>
   <w:num w:numId="36" w16cid:durableId="1123887637">
-    <w:abstractNumId w:val="18"/>
+    <w:abstractNumId w:val="19"/>
   </w:num>
   <w:num w:numId="37" w16cid:durableId="2090082051">
-    <w:abstractNumId w:val="26"/>
+    <w:abstractNumId w:val="27"/>
   </w:num>
   <w:num w:numId="38" w16cid:durableId="1657805634">
-    <w:abstractNumId w:val="27"/>
+    <w:abstractNumId w:val="28"/>
   </w:num>
   <w:num w:numId="39" w16cid:durableId="60637274">
-    <w:abstractNumId w:val="29"/>
+    <w:abstractNumId w:val="30"/>
   </w:num>
   <w:num w:numId="40" w16cid:durableId="310407936">
     <w:abstractNumId w:val="8"/>
+  </w:num>
+  <w:num w:numId="41" w16cid:durableId="2135512551">
+    <w:abstractNumId w:val="17"/>
   </w:num>
 </w:numbering>
 </file>

</xml_diff>